<commit_message>
Added final changes to 16S data along with added metadata categories
</commit_message>
<xml_diff>
--- a/Methods_Thesis_Proposal.docx
+++ b/Methods_Thesis_Proposal.docx
@@ -47,7 +47,6 @@
         <w:t>Ethical Statement</w:t>
       </w:r>
     </w:p>
-    <w:bookmarkEnd w:id="0"/>
     <w:p>
       <w:pPr>
         <w:jc w:val="both"/>
@@ -60,33 +59,54 @@
       <w:r>
         <w:rPr>
           <w:rFonts w:ascii="Times New Roman" w:hAnsi="Times New Roman" w:cs="Times New Roman"/>
-          <w:sz w:val="24"/>
-          <w:szCs w:val="24"/>
-        </w:rPr>
-        <w:t xml:space="preserve">Marine ecosystems are fragile therefore all procedures must be done with extensive precaution </w:t>
-      </w:r>
-      <w:proofErr w:type="gramStart"/>
-      <w:r>
-        <w:rPr>
-          <w:rFonts w:ascii="Times New Roman" w:hAnsi="Times New Roman" w:cs="Times New Roman"/>
-          <w:sz w:val="24"/>
-          <w:szCs w:val="24"/>
-        </w:rPr>
-        <w:t>in order to</w:t>
-      </w:r>
-      <w:proofErr w:type="gramEnd"/>
-      <w:r>
-        <w:rPr>
-          <w:rFonts w:ascii="Times New Roman" w:hAnsi="Times New Roman" w:cs="Times New Roman"/>
-          <w:sz w:val="24"/>
-          <w:szCs w:val="24"/>
-        </w:rPr>
-        <w:t xml:space="preserve"> reduce organismal stress and environmental impact. Collection methods were approved by </w:t>
+          <w:i/>
+          <w:iCs/>
+          <w:sz w:val="24"/>
+          <w:szCs w:val="24"/>
+        </w:rPr>
+        <w:t xml:space="preserve">D. </w:t>
       </w:r>
       <w:proofErr w:type="spellStart"/>
       <w:r>
         <w:rPr>
           <w:rFonts w:ascii="Times New Roman" w:hAnsi="Times New Roman" w:cs="Times New Roman"/>
+          <w:i/>
+          <w:iCs/>
+          <w:sz w:val="24"/>
+          <w:szCs w:val="24"/>
+        </w:rPr>
+        <w:t>antillarum</w:t>
+      </w:r>
+      <w:proofErr w:type="spellEnd"/>
+      <w:r>
+        <w:rPr>
+          <w:rFonts w:ascii="Times New Roman" w:hAnsi="Times New Roman" w:cs="Times New Roman"/>
+          <w:sz w:val="24"/>
+          <w:szCs w:val="24"/>
+        </w:rPr>
+        <w:t xml:space="preserve"> habituates in fragile marine ecosystems and the procedures described here were done with extensive precaution to reduce organismal stress and environmental impact.</w:t>
+      </w:r>
+      <w:bookmarkEnd w:id="0"/>
+      <w:r>
+        <w:rPr>
+          <w:rFonts w:ascii="Times New Roman" w:hAnsi="Times New Roman" w:cs="Times New Roman"/>
+          <w:sz w:val="24"/>
+          <w:szCs w:val="24"/>
+        </w:rPr>
+        <w:t xml:space="preserve"> The c</w:t>
+      </w:r>
+      <w:r>
+        <w:rPr>
+          <w:rFonts w:ascii="Times New Roman" w:hAnsi="Times New Roman" w:cs="Times New Roman"/>
+          <w:sz w:val="24"/>
+          <w:szCs w:val="24"/>
+        </w:rPr>
+        <w:t xml:space="preserve">ollection methods were approved by </w:t>
+      </w:r>
+      <w:proofErr w:type="spellStart"/>
+      <w:r>
+        <w:rPr>
+          <w:rFonts w:ascii="Times New Roman" w:hAnsi="Times New Roman" w:cs="Times New Roman"/>
           <w:sz w:val="24"/>
           <w:szCs w:val="24"/>
         </w:rPr>
@@ -116,55 +136,7 @@
           <w:sz w:val="24"/>
           <w:szCs w:val="24"/>
         </w:rPr>
-        <w:t xml:space="preserve">. </w:t>
-      </w:r>
-      <w:r>
-        <w:rPr>
-          <w:rFonts w:ascii="Times New Roman" w:hAnsi="Times New Roman" w:cs="Times New Roman"/>
-          <w:sz w:val="24"/>
-          <w:szCs w:val="24"/>
-        </w:rPr>
-        <w:t>To</w:t>
-      </w:r>
-      <w:r>
-        <w:rPr>
-          <w:rFonts w:ascii="Times New Roman" w:hAnsi="Times New Roman" w:cs="Times New Roman"/>
-          <w:sz w:val="24"/>
-          <w:szCs w:val="24"/>
-        </w:rPr>
-        <w:t xml:space="preserve"> reduce stress each tissue will be collected at each site as soon as possible. </w:t>
-      </w:r>
-      <w:r>
-        <w:rPr>
-          <w:rFonts w:ascii="Times New Roman" w:hAnsi="Times New Roman" w:cs="Times New Roman"/>
-          <w:sz w:val="24"/>
-          <w:szCs w:val="24"/>
-        </w:rPr>
-        <w:t>To</w:t>
-      </w:r>
-      <w:r>
-        <w:rPr>
-          <w:rFonts w:ascii="Times New Roman" w:hAnsi="Times New Roman" w:cs="Times New Roman"/>
-          <w:sz w:val="24"/>
-          <w:szCs w:val="24"/>
-        </w:rPr>
-        <w:t xml:space="preserve"> reduc</w:t>
-      </w:r>
-      <w:r>
-        <w:rPr>
-          <w:rFonts w:ascii="Times New Roman" w:hAnsi="Times New Roman" w:cs="Times New Roman"/>
-          <w:sz w:val="24"/>
-          <w:szCs w:val="24"/>
-        </w:rPr>
-        <w:t>e</w:t>
-      </w:r>
-      <w:r>
-        <w:rPr>
-          <w:rFonts w:ascii="Times New Roman" w:hAnsi="Times New Roman" w:cs="Times New Roman"/>
-          <w:sz w:val="24"/>
-          <w:szCs w:val="24"/>
-        </w:rPr>
-        <w:t xml:space="preserve"> environmental impacts first the organisms will be removed from their respective environments.</w:t>
+        <w:t xml:space="preserve"> and these included to collect tissue outside of the marine environment and as quickly as possible.</w:t>
       </w:r>
     </w:p>
     <w:p>
@@ -204,7 +176,39 @@
           <w:sz w:val="24"/>
           <w:szCs w:val="24"/>
         </w:rPr>
-        <w:t xml:space="preserve">Sea urchins were collected across 8 different locations across the municipalities of Puerto Rico representing: North, East, South and West regions. The municipalities chosen were Ceiba, Culebra, </w:t>
+        <w:t xml:space="preserve">Sea urchins were collected across 8 different locations across the municipalities of Puerto Rico representing: North, East, South and West regions. The municipalities </w:t>
+      </w:r>
+      <w:r>
+        <w:rPr>
+          <w:rFonts w:ascii="Times New Roman" w:hAnsi="Times New Roman" w:cs="Times New Roman"/>
+          <w:sz w:val="24"/>
+          <w:szCs w:val="24"/>
+        </w:rPr>
+        <w:t xml:space="preserve">were </w:t>
+      </w:r>
+      <w:r>
+        <w:rPr>
+          <w:rFonts w:ascii="Times New Roman" w:hAnsi="Times New Roman" w:cs="Times New Roman"/>
+          <w:sz w:val="24"/>
+          <w:szCs w:val="24"/>
+        </w:rPr>
+        <w:t xml:space="preserve">chosen </w:t>
+      </w:r>
+      <w:r>
+        <w:rPr>
+          <w:rFonts w:ascii="Times New Roman" w:hAnsi="Times New Roman" w:cs="Times New Roman"/>
+          <w:sz w:val="24"/>
+          <w:szCs w:val="24"/>
+        </w:rPr>
+        <w:t xml:space="preserve">based on accessibility and these </w:t>
+      </w:r>
+      <w:r>
+        <w:rPr>
+          <w:rFonts w:ascii="Times New Roman" w:hAnsi="Times New Roman" w:cs="Times New Roman"/>
+          <w:sz w:val="24"/>
+          <w:szCs w:val="24"/>
+        </w:rPr>
+        <w:t xml:space="preserve">were Ceiba, Culebra, </w:t>
       </w:r>
       <w:proofErr w:type="spellStart"/>
       <w:r>
@@ -240,7 +244,31 @@
           <w:sz w:val="24"/>
           <w:szCs w:val="24"/>
         </w:rPr>
-        <w:t xml:space="preserve">, Isabella, Luquillo, Ponce and Rincon. The specimens chosen were of either sex or any age. A diving knife was used to carefully separate </w:t>
+        <w:t xml:space="preserve">, Isabella, Luquillo, Ponce and Rincon. </w:t>
+      </w:r>
+      <w:r>
+        <w:rPr>
+          <w:rFonts w:ascii="Times New Roman" w:hAnsi="Times New Roman" w:cs="Times New Roman"/>
+          <w:sz w:val="24"/>
+          <w:szCs w:val="24"/>
+        </w:rPr>
+        <w:t xml:space="preserve">The specimens chosen were of either sex </w:t>
+      </w:r>
+      <w:r>
+        <w:rPr>
+          <w:rFonts w:ascii="Times New Roman" w:hAnsi="Times New Roman" w:cs="Times New Roman"/>
+          <w:sz w:val="24"/>
+          <w:szCs w:val="24"/>
+        </w:rPr>
+        <w:t>or</w:t>
+      </w:r>
+      <w:r>
+        <w:rPr>
+          <w:rFonts w:ascii="Times New Roman" w:hAnsi="Times New Roman" w:cs="Times New Roman"/>
+          <w:sz w:val="24"/>
+          <w:szCs w:val="24"/>
+        </w:rPr>
+        <w:t xml:space="preserve"> any age. A diving knife was used to carefully separate </w:t>
       </w:r>
       <w:r>
         <w:rPr>
@@ -270,7 +298,79 @@
           <w:sz w:val="24"/>
           <w:szCs w:val="24"/>
         </w:rPr>
-        <w:t xml:space="preserve"> from the environment where it was found. Once the specimens were physically separated from the environment, they were placed in a net bag to transport outside of the water. Once outside of the water, the specimens were placed in sea water to reduce harm. The individuals were measured, then prepared for gut tissue collection.</w:t>
+        <w:t xml:space="preserve"> from the environment where it was found</w:t>
+      </w:r>
+      <w:r>
+        <w:rPr>
+          <w:rFonts w:ascii="Times New Roman" w:hAnsi="Times New Roman" w:cs="Times New Roman"/>
+          <w:sz w:val="24"/>
+          <w:szCs w:val="24"/>
+        </w:rPr>
+        <w:t xml:space="preserve"> by scooping the specimens from the place that they were found.</w:t>
+      </w:r>
+      <w:r>
+        <w:rPr>
+          <w:rFonts w:ascii="Times New Roman" w:hAnsi="Times New Roman" w:cs="Times New Roman"/>
+          <w:sz w:val="24"/>
+          <w:szCs w:val="24"/>
+        </w:rPr>
+        <w:t xml:space="preserve"> This was only done on urchins that were easy to remove. </w:t>
+      </w:r>
+      <w:r>
+        <w:rPr>
+          <w:rFonts w:ascii="Times New Roman" w:hAnsi="Times New Roman" w:cs="Times New Roman"/>
+          <w:sz w:val="24"/>
+          <w:szCs w:val="24"/>
+        </w:rPr>
+        <w:t xml:space="preserve">Once the specimens were physically separated from the environment, they were placed in a </w:t>
+      </w:r>
+      <w:r>
+        <w:rPr>
+          <w:rFonts w:ascii="Times New Roman" w:hAnsi="Times New Roman" w:cs="Times New Roman"/>
+          <w:sz w:val="24"/>
+          <w:szCs w:val="24"/>
+        </w:rPr>
+        <w:t>diving</w:t>
+      </w:r>
+      <w:r>
+        <w:rPr>
+          <w:rFonts w:ascii="Times New Roman" w:hAnsi="Times New Roman" w:cs="Times New Roman"/>
+          <w:sz w:val="24"/>
+          <w:szCs w:val="24"/>
+        </w:rPr>
+        <w:t xml:space="preserve"> bag to transport outside of the water. Once outside of the water, the specimens were placed in sea water to reduce harm</w:t>
+      </w:r>
+      <w:r>
+        <w:rPr>
+          <w:rFonts w:ascii="Times New Roman" w:hAnsi="Times New Roman" w:cs="Times New Roman"/>
+          <w:sz w:val="24"/>
+          <w:szCs w:val="24"/>
+        </w:rPr>
+        <w:t xml:space="preserve"> until the</w:t>
+      </w:r>
+      <w:r>
+        <w:rPr>
+          <w:rFonts w:ascii="Times New Roman" w:hAnsi="Times New Roman" w:cs="Times New Roman"/>
+          <w:sz w:val="24"/>
+          <w:szCs w:val="24"/>
+        </w:rPr>
+        <w:t xml:space="preserve"> individuals were </w:t>
+      </w:r>
+      <w:r>
+        <w:rPr>
+          <w:rFonts w:ascii="Times New Roman" w:hAnsi="Times New Roman" w:cs="Times New Roman"/>
+          <w:sz w:val="24"/>
+          <w:szCs w:val="24"/>
+        </w:rPr>
+        <w:t>measured and</w:t>
+      </w:r>
+      <w:r>
+        <w:rPr>
+          <w:rFonts w:ascii="Times New Roman" w:hAnsi="Times New Roman" w:cs="Times New Roman"/>
+          <w:sz w:val="24"/>
+          <w:szCs w:val="24"/>
+        </w:rPr>
+        <w:t xml:space="preserve"> prepared for gut tissue collection.</w:t>
       </w:r>
     </w:p>
     <w:p>
@@ -310,7 +410,23 @@
           <w:sz w:val="24"/>
           <w:szCs w:val="24"/>
         </w:rPr>
-        <w:t xml:space="preserve">Sea urchin gut samples was collected at each site to avoid overstressing the animal, potentially risk contamination, or even potentially change microbiome composition. Once the individuals were measured their spines were cut out and an incision was made in the test surrounding the </w:t>
+        <w:t>Sea urchin gut samples w</w:t>
+      </w:r>
+      <w:r>
+        <w:rPr>
+          <w:rFonts w:ascii="Times New Roman" w:hAnsi="Times New Roman" w:cs="Times New Roman"/>
+          <w:sz w:val="24"/>
+          <w:szCs w:val="24"/>
+        </w:rPr>
+        <w:t>ere</w:t>
+      </w:r>
+      <w:r>
+        <w:rPr>
+          <w:rFonts w:ascii="Times New Roman" w:hAnsi="Times New Roman" w:cs="Times New Roman"/>
+          <w:sz w:val="24"/>
+          <w:szCs w:val="24"/>
+        </w:rPr>
+        <w:t xml:space="preserve"> collected at each site to avoid overstressing the animal, potentially risk contamination, or even potentially change microbiome composition. Once the individuals were measured their spines were cut out and an incision was made in the test surrounding the </w:t>
       </w:r>
       <w:proofErr w:type="spellStart"/>
       <w:r>
@@ -424,23 +540,37 @@
         </w:rPr>
         <w:t xml:space="preserve"> Stool DNA Isolation Kit was used to isolate DNA from the samples according to the manufacturer’s protocol. The DNA was eluted into 50 </w:t>
       </w:r>
-      <w:proofErr w:type="spellStart"/>
-      <w:r>
-        <w:rPr>
-          <w:rFonts w:ascii="Times New Roman" w:hAnsi="Times New Roman" w:cs="Times New Roman"/>
-          <w:sz w:val="24"/>
-          <w:szCs w:val="24"/>
-        </w:rPr>
-        <w:t>uL</w:t>
-      </w:r>
-      <w:proofErr w:type="spellEnd"/>
-      <w:r>
-        <w:rPr>
-          <w:rFonts w:ascii="Times New Roman" w:hAnsi="Times New Roman" w:cs="Times New Roman"/>
-          <w:sz w:val="24"/>
-          <w:szCs w:val="24"/>
-        </w:rPr>
-        <w:t xml:space="preserve"> of company provided buffer and immediately placed in the -20 C freezer for long-term storage.</w:t>
+      <w:r>
+        <w:rPr>
+          <w:rFonts w:ascii="Times New Roman" w:hAnsi="Times New Roman" w:cs="Times New Roman"/>
+          <w:sz w:val="24"/>
+          <w:szCs w:val="24"/>
+        </w:rPr>
+        <w:t>µ</w:t>
+      </w:r>
+      <w:r>
+        <w:rPr>
+          <w:rFonts w:ascii="Times New Roman" w:hAnsi="Times New Roman" w:cs="Times New Roman"/>
+          <w:sz w:val="24"/>
+          <w:szCs w:val="24"/>
+        </w:rPr>
+        <w:t xml:space="preserve">L of company provided buffer and immediately placed in the -20 </w:t>
+      </w:r>
+      <w:r>
+        <w:rPr>
+          <w:rFonts w:ascii="Times New Roman" w:hAnsi="Times New Roman" w:cs="Times New Roman"/>
+          <w:sz w:val="24"/>
+          <w:szCs w:val="24"/>
+        </w:rPr>
+        <w:t>˚</w:t>
+      </w:r>
+      <w:r>
+        <w:rPr>
+          <w:rFonts w:ascii="Times New Roman" w:hAnsi="Times New Roman" w:cs="Times New Roman"/>
+          <w:sz w:val="24"/>
+          <w:szCs w:val="24"/>
+        </w:rPr>
+        <w:t>C freezer for long-term storage.</w:t>
       </w:r>
     </w:p>
     <w:p>
@@ -470,17 +600,21 @@
         <w:jc w:val="both"/>
         <w:rPr>
           <w:rFonts w:ascii="Times New Roman" w:hAnsi="Times New Roman" w:cs="Times New Roman"/>
-          <w:sz w:val="24"/>
-          <w:szCs w:val="24"/>
-        </w:rPr>
-      </w:pPr>
-      <w:r>
-        <w:rPr>
-          <w:rFonts w:ascii="Times New Roman" w:hAnsi="Times New Roman" w:cs="Times New Roman"/>
-          <w:sz w:val="24"/>
-          <w:szCs w:val="24"/>
-        </w:rPr>
-        <w:t>DNA samples were thawed, aliquoted, and held on ice for transport at two different facilities for 16S rRNA and Cytochrome B sequencing.16S rRNA sequencing was at the Ponce School of Medicine core sequencing lab on Next Gen DNA sequencing machine.  The Cytochrome B sequencing will be performed at University of Texas.</w:t>
+          <w:i/>
+          <w:iCs/>
+          <w:sz w:val="24"/>
+          <w:szCs w:val="24"/>
+        </w:rPr>
+      </w:pPr>
+      <w:r>
+        <w:rPr>
+          <w:rFonts w:ascii="Times New Roman" w:hAnsi="Times New Roman" w:cs="Times New Roman"/>
+          <w:i/>
+          <w:iCs/>
+          <w:sz w:val="24"/>
+          <w:szCs w:val="24"/>
+        </w:rPr>
+        <w:t>16S V4 Region</w:t>
       </w:r>
     </w:p>
     <w:p>
@@ -498,18 +632,154 @@
           <w:sz w:val="24"/>
           <w:szCs w:val="24"/>
         </w:rPr>
+        <w:t xml:space="preserve">DNA samples were </w:t>
+      </w:r>
+      <w:r>
+        <w:rPr>
+          <w:rFonts w:ascii="Times New Roman" w:hAnsi="Times New Roman" w:cs="Times New Roman"/>
+          <w:sz w:val="24"/>
+          <w:szCs w:val="24"/>
+        </w:rPr>
+        <w:t xml:space="preserve">thawed, aliquoted, and held on ice for </w:t>
+      </w:r>
+      <w:r>
+        <w:rPr>
+          <w:rFonts w:ascii="Times New Roman" w:hAnsi="Times New Roman" w:cs="Times New Roman"/>
+          <w:sz w:val="24"/>
+          <w:szCs w:val="24"/>
+        </w:rPr>
+        <w:t>transport to the sequencing facility. The</w:t>
+      </w:r>
+      <w:r>
+        <w:rPr>
+          <w:rFonts w:ascii="Times New Roman" w:hAnsi="Times New Roman" w:cs="Times New Roman"/>
+          <w:sz w:val="24"/>
+          <w:szCs w:val="24"/>
+        </w:rPr>
+        <w:t>16S rRNA sequencing was</w:t>
+      </w:r>
+      <w:r>
+        <w:rPr>
+          <w:rFonts w:ascii="Times New Roman" w:hAnsi="Times New Roman" w:cs="Times New Roman"/>
+          <w:sz w:val="24"/>
+          <w:szCs w:val="24"/>
+        </w:rPr>
+        <w:t xml:space="preserve"> conducted</w:t>
+      </w:r>
+      <w:r>
+        <w:rPr>
+          <w:rFonts w:ascii="Times New Roman" w:hAnsi="Times New Roman" w:cs="Times New Roman"/>
+          <w:sz w:val="24"/>
+          <w:szCs w:val="24"/>
+        </w:rPr>
+        <w:t xml:space="preserve"> at the Ponce School of Medicine core sequencing lab on</w:t>
+      </w:r>
+      <w:r>
+        <w:rPr>
+          <w:rFonts w:ascii="Times New Roman" w:hAnsi="Times New Roman" w:cs="Times New Roman"/>
+          <w:sz w:val="24"/>
+          <w:szCs w:val="24"/>
+        </w:rPr>
+        <w:t xml:space="preserve"> an</w:t>
+      </w:r>
+      <w:r>
+        <w:rPr>
+          <w:rFonts w:ascii="Times New Roman" w:hAnsi="Times New Roman" w:cs="Times New Roman"/>
+          <w:sz w:val="24"/>
+          <w:szCs w:val="24"/>
+        </w:rPr>
+        <w:t xml:space="preserve"> </w:t>
+      </w:r>
+      <w:r>
+        <w:rPr>
+          <w:rFonts w:ascii="Times New Roman" w:hAnsi="Times New Roman" w:cs="Times New Roman"/>
+          <w:sz w:val="24"/>
+          <w:szCs w:val="24"/>
+        </w:rPr>
+        <w:t xml:space="preserve">Illumina </w:t>
+      </w:r>
+      <w:proofErr w:type="spellStart"/>
+      <w:r>
+        <w:rPr>
+          <w:rFonts w:ascii="Times New Roman" w:hAnsi="Times New Roman" w:cs="Times New Roman"/>
+          <w:sz w:val="24"/>
+          <w:szCs w:val="24"/>
+        </w:rPr>
+        <w:t>MiSeq</w:t>
+      </w:r>
+      <w:proofErr w:type="spellEnd"/>
+      <w:r>
+        <w:rPr>
+          <w:rFonts w:ascii="Times New Roman" w:hAnsi="Times New Roman" w:cs="Times New Roman"/>
+          <w:sz w:val="24"/>
+          <w:szCs w:val="24"/>
+        </w:rPr>
+        <w:t xml:space="preserve"> </w:t>
+      </w:r>
+      <w:r>
+        <w:rPr>
+          <w:rFonts w:ascii="Times New Roman" w:hAnsi="Times New Roman" w:cs="Times New Roman"/>
+          <w:sz w:val="24"/>
+          <w:szCs w:val="24"/>
+        </w:rPr>
+        <w:t xml:space="preserve">Next Gen DNA sequencing machine. </w:t>
+      </w:r>
+      <w:r>
+        <w:rPr>
+          <w:rFonts w:ascii="Times New Roman" w:hAnsi="Times New Roman" w:cs="Times New Roman"/>
+          <w:sz w:val="24"/>
+          <w:szCs w:val="24"/>
+        </w:rPr>
+        <w:t>This machine generated raw paired dual index files that were used to conduct further bioinformatic analysis.</w:t>
+      </w:r>
+    </w:p>
+    <w:p>
+      <w:pPr>
+        <w:jc w:val="both"/>
+        <w:rPr>
+          <w:rFonts w:ascii="Times New Roman" w:hAnsi="Times New Roman" w:cs="Times New Roman"/>
+          <w:i/>
+          <w:iCs/>
+          <w:sz w:val="24"/>
+          <w:szCs w:val="24"/>
+        </w:rPr>
+      </w:pPr>
+      <w:r>
+        <w:rPr>
+          <w:rFonts w:ascii="Times New Roman" w:hAnsi="Times New Roman" w:cs="Times New Roman"/>
+          <w:i/>
+          <w:iCs/>
+          <w:sz w:val="24"/>
+          <w:szCs w:val="24"/>
+        </w:rPr>
+        <w:t>Cytochrome B</w:t>
+      </w:r>
+    </w:p>
+    <w:p>
+      <w:pPr>
+        <w:jc w:val="both"/>
+        <w:rPr>
+          <w:rFonts w:ascii="Times New Roman" w:hAnsi="Times New Roman" w:cs="Times New Roman"/>
+          <w:sz w:val="24"/>
+          <w:szCs w:val="24"/>
+        </w:rPr>
+      </w:pPr>
+      <w:r>
+        <w:rPr>
+          <w:rFonts w:ascii="Times New Roman" w:hAnsi="Times New Roman" w:cs="Times New Roman"/>
+          <w:sz w:val="24"/>
+          <w:szCs w:val="24"/>
+        </w:rPr>
         <w:t xml:space="preserve">A PCR of the Cytochrome B was conducted </w:t>
       </w:r>
-      <w:proofErr w:type="gramStart"/>
-      <w:r>
-        <w:rPr>
-          <w:rFonts w:ascii="Times New Roman" w:hAnsi="Times New Roman" w:cs="Times New Roman"/>
-          <w:sz w:val="24"/>
-          <w:szCs w:val="24"/>
-        </w:rPr>
-        <w:t>in order to</w:t>
-      </w:r>
-      <w:proofErr w:type="gramEnd"/>
+      <w:r>
+        <w:rPr>
+          <w:rFonts w:ascii="Times New Roman" w:hAnsi="Times New Roman" w:cs="Times New Roman"/>
+          <w:sz w:val="24"/>
+          <w:szCs w:val="24"/>
+        </w:rPr>
+        <w:t>to</w:t>
+      </w:r>
       <w:r>
         <w:rPr>
           <w:rFonts w:ascii="Times New Roman" w:hAnsi="Times New Roman" w:cs="Times New Roman"/>
@@ -534,27 +804,64 @@
           <w:sz w:val="24"/>
           <w:szCs w:val="24"/>
         </w:rPr>
-        <w:t xml:space="preserve"> 2016, Bronstein 2019) was aligned to find regions were primers could be constructed for the Cytochrome B region. The DNA region of the gene was found to be mostly </w:t>
-      </w:r>
-      <w:r>
-        <w:rPr>
-          <w:rFonts w:ascii="Times New Roman" w:hAnsi="Times New Roman" w:cs="Times New Roman"/>
-          <w:sz w:val="24"/>
-          <w:szCs w:val="24"/>
-        </w:rPr>
-        <w:lastRenderedPageBreak/>
-        <w:t>conserved around the 14,988 – 16,070 Bp region in the mitochondrial DNA alignments. The forward primer used was the position 14,968 - 14,987 bps. The annealing temperature of this primer was 47.4*C. The reverse primer used was the position 16,071-16,093 bps. The annealing temperature of this primer was 52.4*C. The final annealing temperature was 47.4*C.</w:t>
-      </w:r>
-    </w:p>
-    <w:p>
-      <w:pPr>
-        <w:jc w:val="both"/>
-        <w:rPr>
-          <w:rFonts w:ascii="Times New Roman" w:hAnsi="Times New Roman" w:cs="Times New Roman"/>
-          <w:sz w:val="24"/>
-          <w:szCs w:val="24"/>
-        </w:rPr>
-      </w:pPr>
+        <w:t xml:space="preserve"> 2016, Bronstein 2019) was aligned to find regions were primers could be constructed for the Cytochrome B region. The DNA region of the gene was found to be mostly conserved around the 14,988 – 16,070 Bp region in the mitochondrial DNA alignments. The forward primer used was the position 14,968 - 14,987 bps. The annealing temperature of this primer was 47.4</w:t>
+      </w:r>
+      <w:r>
+        <w:rPr>
+          <w:rFonts w:ascii="Times New Roman" w:hAnsi="Times New Roman" w:cs="Times New Roman"/>
+          <w:sz w:val="24"/>
+          <w:szCs w:val="24"/>
+        </w:rPr>
+        <w:t>˚</w:t>
+      </w:r>
+      <w:r>
+        <w:rPr>
+          <w:rFonts w:ascii="Times New Roman" w:hAnsi="Times New Roman" w:cs="Times New Roman"/>
+          <w:sz w:val="24"/>
+          <w:szCs w:val="24"/>
+        </w:rPr>
+        <w:t>C. The reverse primer used was the position 16,071-16,093 bps. The annealing temperature of this primer was 52.4</w:t>
+      </w:r>
+      <w:r>
+        <w:rPr>
+          <w:rFonts w:ascii="Times New Roman" w:hAnsi="Times New Roman" w:cs="Times New Roman"/>
+          <w:sz w:val="24"/>
+          <w:szCs w:val="24"/>
+        </w:rPr>
+        <w:t>˚</w:t>
+      </w:r>
+      <w:r>
+        <w:rPr>
+          <w:rFonts w:ascii="Times New Roman" w:hAnsi="Times New Roman" w:cs="Times New Roman"/>
+          <w:sz w:val="24"/>
+          <w:szCs w:val="24"/>
+        </w:rPr>
+        <w:t>C. The final annealing temperature was 47.4</w:t>
+      </w:r>
+      <w:r>
+        <w:rPr>
+          <w:rFonts w:ascii="Times New Roman" w:hAnsi="Times New Roman" w:cs="Times New Roman"/>
+          <w:sz w:val="24"/>
+          <w:szCs w:val="24"/>
+        </w:rPr>
+        <w:t>˚</w:t>
+      </w:r>
+      <w:r>
+        <w:rPr>
+          <w:rFonts w:ascii="Times New Roman" w:hAnsi="Times New Roman" w:cs="Times New Roman"/>
+          <w:sz w:val="24"/>
+          <w:szCs w:val="24"/>
+        </w:rPr>
+        <w:t>C.</w:t>
+      </w:r>
+      <w:r>
+        <w:rPr>
+          <w:rFonts w:ascii="Times New Roman" w:hAnsi="Times New Roman" w:cs="Times New Roman"/>
+          <w:sz w:val="24"/>
+          <w:szCs w:val="24"/>
+        </w:rPr>
+        <w:t xml:space="preserve"> </w:t>
+      </w:r>
       <w:r>
         <w:rPr>
           <w:rFonts w:ascii="Times New Roman" w:hAnsi="Times New Roman" w:cs="Times New Roman"/>
@@ -579,7 +886,23 @@
           <w:sz w:val="24"/>
           <w:szCs w:val="24"/>
         </w:rPr>
-        <w:t xml:space="preserve"> Q5 High0Fidelity DNA Polymerase. A total reaction of 25uL for each sample was used. Following, is a table with the PCR ingredients.</w:t>
+        <w:t xml:space="preserve"> Q5 High0Fidelity DNA Polymerase. A total reaction of 25</w:t>
+      </w:r>
+      <w:r>
+        <w:rPr>
+          <w:rFonts w:ascii="Times New Roman" w:hAnsi="Times New Roman" w:cs="Times New Roman"/>
+          <w:sz w:val="24"/>
+          <w:szCs w:val="24"/>
+        </w:rPr>
+        <w:t>µ</w:t>
+      </w:r>
+      <w:r>
+        <w:rPr>
+          <w:rFonts w:ascii="Times New Roman" w:hAnsi="Times New Roman" w:cs="Times New Roman"/>
+          <w:sz w:val="24"/>
+          <w:szCs w:val="24"/>
+        </w:rPr>
+        <w:t>L for each sample was used. Following, is a table with the PCR ingredients.</w:t>
       </w:r>
     </w:p>
     <w:p>
@@ -613,6 +936,16 @@
           <w:szCs w:val="24"/>
         </w:rPr>
       </w:pPr>
+      <w:r>
+        <w:rPr>
+          <w:rFonts w:ascii="Times New Roman" w:hAnsi="Times New Roman" w:cs="Times New Roman"/>
+          <w:i/>
+          <w:iCs/>
+          <w:sz w:val="24"/>
+          <w:szCs w:val="24"/>
+        </w:rPr>
+        <w:t xml:space="preserve">Raw </w:t>
+      </w:r>
       <w:r>
         <w:rPr>
           <w:rFonts w:ascii="Times New Roman" w:hAnsi="Times New Roman" w:cs="Times New Roman"/>
@@ -677,16 +1010,14 @@
         </w:rPr>
         <w:t xml:space="preserve"> machine which generated paired sample files with dual index. Additionally, there was sample metadata files generated by the researchers at the site of collection which described location, </w:t>
       </w:r>
-      <w:proofErr w:type="gramStart"/>
-      <w:r>
-        <w:rPr>
-          <w:rFonts w:ascii="Times New Roman" w:hAnsi="Times New Roman" w:cs="Times New Roman"/>
-          <w:sz w:val="24"/>
-          <w:szCs w:val="24"/>
-        </w:rPr>
-        <w:t>size</w:t>
-      </w:r>
-      <w:proofErr w:type="gramEnd"/>
+      <w:r>
+        <w:rPr>
+          <w:rFonts w:ascii="Times New Roman" w:hAnsi="Times New Roman" w:cs="Times New Roman"/>
+          <w:sz w:val="24"/>
+          <w:szCs w:val="24"/>
+        </w:rPr>
+        <w:t>size,</w:t>
+      </w:r>
       <w:r>
         <w:rPr>
           <w:rFonts w:ascii="Times New Roman" w:hAnsi="Times New Roman" w:cs="Times New Roman"/>
@@ -721,7 +1052,15 @@
           <w:sz w:val="24"/>
           <w:szCs w:val="24"/>
         </w:rPr>
-        <w:t xml:space="preserve"> format.</w:t>
+        <w:t xml:space="preserve"> format</w:t>
+      </w:r>
+      <w:r>
+        <w:rPr>
+          <w:rFonts w:ascii="Times New Roman" w:hAnsi="Times New Roman" w:cs="Times New Roman"/>
+          <w:sz w:val="24"/>
+          <w:szCs w:val="24"/>
+        </w:rPr>
+        <w:t>.</w:t>
       </w:r>
     </w:p>
     <w:p>
@@ -833,6 +1172,37 @@
           <w:szCs w:val="24"/>
         </w:rPr>
         <w:t>).</w:t>
+      </w:r>
+    </w:p>
+    <w:p>
+      <w:pPr>
+        <w:rPr>
+          <w:rFonts w:ascii="Times New Roman" w:hAnsi="Times New Roman" w:cs="Times New Roman"/>
+          <w:sz w:val="24"/>
+          <w:szCs w:val="24"/>
+        </w:rPr>
+      </w:pPr>
+      <w:proofErr w:type="spellStart"/>
+      <w:r>
+        <w:rPr>
+          <w:rFonts w:ascii="Times New Roman" w:hAnsi="Times New Roman" w:cs="Times New Roman"/>
+          <w:i/>
+          <w:iCs/>
+          <w:sz w:val="24"/>
+          <w:szCs w:val="24"/>
+        </w:rPr>
+        <w:t>Geneious</w:t>
+      </w:r>
+      <w:proofErr w:type="spellEnd"/>
+      <w:r>
+        <w:rPr>
+          <w:rFonts w:ascii="Times New Roman" w:hAnsi="Times New Roman" w:cs="Times New Roman"/>
+          <w:i/>
+          <w:iCs/>
+          <w:sz w:val="24"/>
+          <w:szCs w:val="24"/>
+        </w:rPr>
+        <w:t xml:space="preserve"> Prime</w:t>
       </w:r>
     </w:p>
     <w:p>

</xml_diff>